<commit_message>
Improved the Word Doc Algorithm included to show our plans for this project
</commit_message>
<xml_diff>
--- a/RPSLS Algorithm.docx
+++ b/RPSLS Algorithm.docx
@@ -38,19 +38,61 @@
         </w:numPr>
       </w:pPr>
       <w:r>
+        <w:t>Display all rules of the game to the user</w:t>
+      </w:r>
+    </w:p>
+    <w:p>
+      <w:pPr>
+        <w:pStyle w:val="ListParagraph"/>
+        <w:numPr>
+          <w:ilvl w:val="0"/>
+          <w:numId w:val="1"/>
+        </w:numPr>
+      </w:pPr>
+      <w:r>
+        <w:t>Selects a random computer opponent if only one person is playing</w:t>
+      </w:r>
+    </w:p>
+    <w:p>
+      <w:pPr>
+        <w:pStyle w:val="ListParagraph"/>
+        <w:numPr>
+          <w:ilvl w:val="0"/>
+          <w:numId w:val="1"/>
+        </w:numPr>
+      </w:pPr>
+      <w:r>
+        <w:t>Prompts the user to Enter an input or each turn</w:t>
+      </w:r>
+    </w:p>
+    <w:p>
+      <w:pPr>
+        <w:pStyle w:val="ListParagraph"/>
+        <w:numPr>
+          <w:ilvl w:val="0"/>
+          <w:numId w:val="1"/>
+        </w:numPr>
+      </w:pPr>
+      <w:r>
         <w:t xml:space="preserve"> </w:t>
       </w:r>
       <w:r>
-        <w:t>Create a f</w:t>
-      </w:r>
-      <w:r>
-        <w:t xml:space="preserve">or loop </w:t>
+        <w:t>Create a</w:t>
+      </w:r>
+      <w:r>
+        <w:t xml:space="preserve"> while</w:t>
+      </w:r>
+      <w:r>
+        <w:t xml:space="preserve"> loop </w:t>
       </w:r>
       <w:r>
         <w:t>for</w:t>
       </w:r>
       <w:r>
         <w:t xml:space="preserve"> each round in range of 3 for best 2/3</w:t>
+      </w:r>
+      <w:r>
+        <w:t xml:space="preserve"> score </w:t>
       </w:r>
     </w:p>
     <w:p>

</xml_diff>